<commit_message>
Commented out code and wrote up report for basic naive Bayes algorithm
</commit_message>
<xml_diff>
--- a/hw3Bayesian/HW3 Report.docx
+++ b/hw3Bayesian/HW3 Report.docx
@@ -985,15 +985,133 @@
     <w:p/>
     <w:p>
       <w:r>
+        <w:br w:type="page"/>
+      </w:r>
+    </w:p>
+    <w:p>
+      <w:r>
+        <w:lastRenderedPageBreak/>
         <w:t>OVERVIEW</w:t>
       </w:r>
     </w:p>
     <w:p/>
     <w:p>
       <w:r>
+        <w:t>The computing portion of this project explored naïve Bayes classification of numerical digits, represented by 64 features indicating a bitmap of black and white pixels from each digit’s image.  Further, a binning technique was used to test for improved accuracy.</w:t>
+      </w:r>
+    </w:p>
+    <w:p/>
+    <w:p>
+      <w:r>
+        <w:t>IMPLEMENTATION</w:t>
+      </w:r>
+    </w:p>
+    <w:p/>
+    <w:p>
+      <w:r>
+        <w:t xml:space="preserve">This project was coded in Java </w:t>
+      </w:r>
+      <w:r>
+        <w:t>1.7.0_09</w:t>
+      </w:r>
+      <w:r>
+        <w:t>, using Eclipse on a MacBook Pro running Mavericks.  Training and test data was stored in external files, read in and assimilated into respective arrays.  Probabilities were calculated for each digit, based on the number of occurrences within the training data, and for each digit’s feature, smoothed with Laplace smoothing.  Calculating all of these probabilities and overlaying these with the actual features of each test instance produced a probability for classification.  The digit classification with the highest probability was then selected as the test instance’s classification.</w:t>
+      </w:r>
+    </w:p>
+    <w:p/>
+    <w:p>
+      <w:r>
+        <w:t>For binning, the 17 values for each feature were reduced to four bins, abstracting the data and simplifying overall calculations.  This was implemented by simply reassigning feature values to a bin from 0-3, based on the original feature value.  Classification then proceeded as described above.</w:t>
+      </w:r>
+    </w:p>
+    <w:p/>
+    <w:p>
+      <w:r>
         <w:t>RESULTS</w:t>
       </w:r>
     </w:p>
+    <w:p/>
+    <w:p>
+      <w:r>
+        <w:t xml:space="preserve">Naïve Bayes </w:t>
+      </w:r>
+      <w:r>
+        <w:t xml:space="preserve">Test </w:t>
+      </w:r>
+      <w:r>
+        <w:t>D</w:t>
+      </w:r>
+      <w:r>
+        <w:t>ata:</w:t>
+      </w:r>
+    </w:p>
+    <w:p>
+      <w:r>
+        <w:t>1797 total instances</w:t>
+      </w:r>
+    </w:p>
+    <w:p>
+      <w:r>
+        <w:t>Total Accuracy: 97.94%</w:t>
+      </w:r>
+    </w:p>
+    <w:p>
+      <w:r>
+        <w:t>0: 173(TP), 1617(TN), 2(FP), 5(FN)</w:t>
+      </w:r>
+    </w:p>
+    <w:p>
+      <w:r>
+        <w:t>1: 153(TP), 1585(TN), 30(FP), 29(FN)</w:t>
+      </w:r>
+    </w:p>
+    <w:p>
+      <w:r>
+        <w:t>2: 152(TP), 1601(TN), 19(FP), 25(FN)</w:t>
+      </w:r>
+    </w:p>
+    <w:p>
+      <w:r>
+        <w:t>3: 158(TP), 1600(TN), 14(FP), 25(FN)</w:t>
+      </w:r>
+    </w:p>
+    <w:p>
+      <w:r>
+        <w:t>4: 170(TP), 1595(TN), 21(FP), 11(FN)</w:t>
+      </w:r>
+    </w:p>
+    <w:p>
+      <w:r>
+        <w:t>5: 166(TP), 1602(TN), 13(FP), 16(FN)</w:t>
+      </w:r>
+    </w:p>
+    <w:p>
+      <w:r>
+        <w:t>6: 176(TP), 1611(TN), 5(FP), 5(FN)</w:t>
+      </w:r>
+    </w:p>
+    <w:p>
+      <w:r>
+        <w:t>7: 169(TP), 1601(TN), 17(FP), 10(FN)</w:t>
+      </w:r>
+    </w:p>
+    <w:p>
+      <w:r>
+        <w:t>8: 139(TP), 1605(TN), 18(FP), 35(FN)</w:t>
+      </w:r>
+    </w:p>
+    <w:p>
+      <w:r>
+        <w:t>9: 156(TP), 1571(TN), 46(FP), 24(FN)</w:t>
+      </w:r>
+    </w:p>
+    <w:p/>
+    <w:p>
+      <w:r>
+        <w:t>Binning Test Data:</w:t>
+      </w:r>
+    </w:p>
+    <w:p/>
     <w:p>
       <w:pPr>
         <w:rPr>
@@ -1009,13 +1127,33 @@
     <w:p/>
     <w:p>
       <w:r>
-        <w:t>CONCLUSION</w:t>
-      </w:r>
-    </w:p>
-    <w:p>
+        <w:t xml:space="preserve">Basic naïve Bayes performed rather well on this data set, scoring </w:t>
+      </w:r>
+      <w:r>
+        <w:t>almost 98% accuracy.</w:t>
+      </w:r>
+      <w:r>
+        <w:t xml:space="preserve">  I do not believe that these features are necessarily completely independent of each other.  The probability that a given pixel is filled would increase with the number of adjacent pixels also filled.  For example, when observing a 3x3 pixel matrix, if all edge pixels are filled, it would be very highly likely the center pixel is also filled.</w:t>
+      </w:r>
+    </w:p>
+    <w:p/>
+    <w:p>
+      <w:r>
+        <w:t xml:space="preserve">However, this implementation performs quite well, despite this lack of independence.  This might be due to the fact that we’re looking at somewhat distinct digits; all of the 7s look similar and not much like other digits.  Further, this is a bitmap; a pixel is either filled or not.  Therefore, </w:t>
+      </w:r>
+      <w:r>
+        <w:t>there isn’t any “grey area” (literally) to introduce error on fringe pixels.</w:t>
+      </w:r>
       <w:bookmarkStart w:id="0" w:name="_GoBack"/>
       <w:bookmarkEnd w:id="0"/>
     </w:p>
+    <w:p/>
+    <w:p>
+      <w:r>
+        <w:t>CONCLUSION</w:t>
+      </w:r>
+    </w:p>
+    <w:p/>
     <w:sectPr>
       <w:type w:val="continuous"/>
       <w:pgSz w:w="12240" w:h="15840"/>

</xml_diff>

<commit_message>
Corrected probability calculations in written portion
</commit_message>
<xml_diff>
--- a/hw3Bayesian/HW3 Report.docx
+++ b/hw3Bayesian/HW3 Report.docx
@@ -746,19 +746,42 @@
       </w:r>
       <w:proofErr w:type="spellEnd"/>
       <w:r>
-        <w:t>”) = (P(“</w:t>
-      </w:r>
-      <w:proofErr w:type="spellStart"/>
-      <w:r>
-        <w:t>Left”|Dem</w:t>
-      </w:r>
-      <w:proofErr w:type="spellEnd"/>
-      <w:r>
-        <w:t>) * P(</w:t>
-      </w:r>
-      <w:r>
-        <w:t>Dem))/P(“Left”)</w:t>
-      </w:r>
+        <w:t xml:space="preserve">”) = </w:t>
+      </w:r>
+      <m:oMath>
+        <m:f>
+          <m:fPr>
+            <m:ctrlPr>
+              <w:rPr>
+                <w:rFonts w:ascii="Cambria Math" w:hAnsi="Cambria Math"/>
+                <w:i/>
+              </w:rPr>
+            </m:ctrlPr>
+          </m:fPr>
+          <m:num>
+            <m:r>
+              <m:rPr>
+                <m:sty m:val="p"/>
+              </m:rPr>
+              <w:rPr>
+                <w:rFonts w:ascii="Cambria Math" w:hAnsi="Cambria Math"/>
+              </w:rPr>
+              <m:t>P(“Left”|Dem) * P(Dem)</m:t>
+            </m:r>
+          </m:num>
+          <m:den>
+            <m:r>
+              <m:rPr>
+                <m:sty m:val="p"/>
+              </m:rPr>
+              <w:rPr>
+                <w:rFonts w:ascii="Cambria Math" w:hAnsi="Cambria Math"/>
+              </w:rPr>
+              <m:t>P(“Left”)</m:t>
+            </m:r>
+          </m:den>
+        </m:f>
+      </m:oMath>
     </w:p>
     <w:p>
       <w:pPr>
@@ -864,20 +887,105 @@
       <w:r>
         <w:t xml:space="preserve">, “Right”) = </w:t>
       </w:r>
-      <w:r>
-        <w:t>(</w:t>
-      </w:r>
-      <w:r>
-        <w:t>P(</w:t>
-      </w:r>
-      <w:proofErr w:type="spellStart"/>
-      <w:r>
-        <w:t>Five-star|”Right</w:t>
-      </w:r>
-      <w:proofErr w:type="spellEnd"/>
-      <w:r>
-        <w:t>”) * P(“Right”))/P(Five-star)</w:t>
-      </w:r>
+      <m:oMath>
+        <m:f>
+          <m:fPr>
+            <m:ctrlPr>
+              <w:rPr>
+                <w:rFonts w:ascii="Cambria Math" w:hAnsi="Cambria Math"/>
+                <w:i/>
+              </w:rPr>
+            </m:ctrlPr>
+          </m:fPr>
+          <m:num>
+            <m:r>
+              <m:rPr>
+                <m:sty m:val="p"/>
+              </m:rPr>
+              <w:rPr>
+                <w:rFonts w:ascii="Cambria Math" w:hAnsi="Cambria Math"/>
+              </w:rPr>
+              <m:t>P(Dem, Five-star, “Right”)</m:t>
+            </m:r>
+          </m:num>
+          <m:den>
+            <m:r>
+              <m:rPr>
+                <m:sty m:val="p"/>
+              </m:rPr>
+              <w:rPr>
+                <w:rFonts w:ascii="Cambria Math" w:hAnsi="Cambria Math"/>
+              </w:rPr>
+              <m:t xml:space="preserve">P(Five-star, </m:t>
+            </m:r>
+            <m:r>
+              <m:rPr>
+                <m:sty m:val="p"/>
+              </m:rPr>
+              <w:rPr>
+                <w:rFonts w:ascii="Cambria Math" w:hAnsi="Cambria Math"/>
+              </w:rPr>
+              <m:t xml:space="preserve"> </m:t>
+            </m:r>
+            <m:r>
+              <m:rPr>
+                <m:sty m:val="p"/>
+              </m:rPr>
+              <w:rPr>
+                <w:rFonts w:ascii="Cambria Math" w:hAnsi="Cambria Math"/>
+              </w:rPr>
+              <m:t xml:space="preserve">“Right”) </m:t>
+            </m:r>
+          </m:den>
+        </m:f>
+        <m:r>
+          <w:rPr>
+            <w:rFonts w:ascii="Cambria Math" w:hAnsi="Cambria Math"/>
+          </w:rPr>
+          <m:t>=</m:t>
+        </m:r>
+        <m:f>
+          <m:fPr>
+            <m:ctrlPr>
+              <w:rPr>
+                <w:rFonts w:ascii="Cambria Math" w:hAnsi="Cambria Math"/>
+                <w:i/>
+              </w:rPr>
+            </m:ctrlPr>
+          </m:fPr>
+          <m:num>
+            <m:r>
+              <m:rPr>
+                <m:sty m:val="p"/>
+              </m:rPr>
+              <w:rPr>
+                <w:rFonts w:ascii="Cambria Math" w:hAnsi="Cambria Math"/>
+              </w:rPr>
+              <m:t>P(Five-star|”Right”) * P(“Right”|Dem) * P(Dem)</m:t>
+            </m:r>
+          </m:num>
+          <m:den>
+            <m:r>
+              <m:rPr>
+                <m:sty m:val="p"/>
+              </m:rPr>
+              <w:rPr>
+                <w:rFonts w:ascii="Cambria Math" w:hAnsi="Cambria Math"/>
+              </w:rPr>
+              <m:t xml:space="preserve"> </m:t>
+            </m:r>
+            <m:r>
+              <m:rPr>
+                <m:sty m:val="p"/>
+              </m:rPr>
+              <w:rPr>
+                <w:rFonts w:ascii="Cambria Math" w:hAnsi="Cambria Math"/>
+              </w:rPr>
+              <m:t>P(Five-star|”Right”) * P(“Right”)</m:t>
+            </m:r>
+          </m:den>
+        </m:f>
+      </m:oMath>
     </w:p>
     <w:p>
       <w:pPr>
@@ -907,6 +1015,40 @@
       </w:r>
       <w:proofErr w:type="gramEnd"/>
       <w:r>
+        <w:t>”</w:t>
+      </w:r>
+      <w:proofErr w:type="spellStart"/>
+      <w:r>
+        <w:t>Right”|Dem</w:t>
+      </w:r>
+      <w:proofErr w:type="spellEnd"/>
+      <w:r>
+        <w:t>) = .9</w:t>
+      </w:r>
+    </w:p>
+    <w:p>
+      <w:pPr>
+        <w:pStyle w:val="ListParagraph"/>
+      </w:pPr>
+      <w:proofErr w:type="gramStart"/>
+      <w:r>
+        <w:t>P(</w:t>
+      </w:r>
+      <w:proofErr w:type="gramEnd"/>
+      <w:r>
+        <w:t>Dem) = .3</w:t>
+      </w:r>
+    </w:p>
+    <w:p>
+      <w:pPr>
+        <w:pStyle w:val="ListParagraph"/>
+      </w:pPr>
+      <w:proofErr w:type="gramStart"/>
+      <w:r>
+        <w:t>P(</w:t>
+      </w:r>
+      <w:proofErr w:type="gramEnd"/>
+      <w:r>
         <w:t>“Right”) = (</w:t>
       </w:r>
       <w:r>
@@ -951,33 +1093,46 @@
       <w:pPr>
         <w:pStyle w:val="ListParagraph"/>
       </w:pPr>
+      <w:r>
+        <w:t>(</w:t>
+      </w:r>
+      <w:r>
+        <w:t xml:space="preserve">.8 * </w:t>
+      </w:r>
+      <w:r>
+        <w:t>.9 * .3)/(.8 * .34)</w:t>
+      </w:r>
+      <w:r>
+        <w:t xml:space="preserve"> = </w:t>
+      </w:r>
+      <w:r>
+        <w:t>.216/</w:t>
+      </w:r>
       <w:proofErr w:type="gramStart"/>
       <w:r>
-        <w:t>P(</w:t>
+        <w:t>.272</w:t>
       </w:r>
       <w:proofErr w:type="gramEnd"/>
       <w:r>
-        <w:t>Five-star) = (P(</w:t>
-      </w:r>
-      <w:proofErr w:type="spellStart"/>
-      <w:r>
-        <w:t>Five-star|”Right</w:t>
-      </w:r>
-      <w:proofErr w:type="spellEnd"/>
-      <w:r>
-        <w:t>”) * P(“Right”)) + (P(</w:t>
-      </w:r>
-      <w:proofErr w:type="spellStart"/>
-      <w:r>
-        <w:t>Five-star|”Left</w:t>
-      </w:r>
-      <w:proofErr w:type="spellEnd"/>
-      <w:r>
-        <w:t xml:space="preserve">”) * P(“Left”)) = (.8 * .34) + (.5 * .69) = </w:t>
-      </w:r>
-      <w:r>
-        <w:t>.272 + .345 = .617 = 61.7%</w:t>
-      </w:r>
+        <w:t xml:space="preserve"> = .</w:t>
+      </w:r>
+      <w:r>
+        <w:t>7941</w:t>
+      </w:r>
+      <w:r>
+        <w:t xml:space="preserve"> = </w:t>
+      </w:r>
+      <w:r>
+        <w:t>79.41</w:t>
+      </w:r>
+      <w:r>
+        <w:t>%</w:t>
+      </w:r>
+    </w:p>
+    <w:p>
+      <w:pPr>
+        <w:pStyle w:val="ListParagraph"/>
+      </w:pPr>
     </w:p>
     <w:p/>
     <w:p/>
@@ -996,203 +1151,193 @@
         <w:lastRenderedPageBreak/>
         <w:t>Naïve Bayes Classifying Numerical Digits</w:t>
       </w:r>
+    </w:p>
+    <w:p/>
+    <w:p>
+      <w:r>
+        <w:t>OVERVIEW</w:t>
+      </w:r>
+    </w:p>
+    <w:p/>
+    <w:p>
+      <w:r>
+        <w:t>The computing portion of this project explored naïve Bayes classification of numerical digits, represented by 64 features indicating a bitmap of black and white pixels from each digit’s image.  Further, a binning technique was used to test for improved accuracy.</w:t>
+      </w:r>
+    </w:p>
+    <w:p/>
+    <w:p>
+      <w:r>
+        <w:t>IMPLEMENTATION</w:t>
+      </w:r>
+    </w:p>
+    <w:p/>
+    <w:p>
+      <w:r>
+        <w:t xml:space="preserve">This project was coded in Java </w:t>
+      </w:r>
+      <w:r>
+        <w:t>1.7.0_09</w:t>
+      </w:r>
+      <w:r>
+        <w:t>, using Eclipse on a MacBook Pro running Mavericks.  Training and test data was stored in external files, read in and assimilated into respective arrays.  Probabilities were calculated for each digit, based on the number of occurrences within the training data, and for each digit’s feature, smoothed with Laplace smoothing.  Calculating all of these probabilities and overlaying these with the actual features of each test instance produced a probability for classification.  The digit classification with the highest probability was then selected as the test instance’s classification.</w:t>
+      </w:r>
+    </w:p>
+    <w:p/>
+    <w:p>
+      <w:r>
+        <w:t>For binning, the 17 values for each feature were reduced to four bins, abstracting the data and simplifying overall calculations.  This was implemented by simply reassigning feature values to a bin from 0-3, based on the original feature value.  Classification then proceeded as described above.</w:t>
+      </w:r>
+    </w:p>
+    <w:p/>
+    <w:p>
+      <w:r>
+        <w:t>RESULTS</w:t>
+      </w:r>
+    </w:p>
+    <w:p/>
+    <w:p>
+      <w:r>
+        <w:t xml:space="preserve">Naïve Bayes </w:t>
+      </w:r>
+      <w:r>
+        <w:t xml:space="preserve">Test </w:t>
+      </w:r>
+      <w:r>
+        <w:t>D</w:t>
+      </w:r>
+      <w:r>
+        <w:t>ata:</w:t>
+      </w:r>
+    </w:p>
+    <w:p>
+      <w:r>
+        <w:t>1797 total instances</w:t>
+      </w:r>
+    </w:p>
+    <w:p>
+      <w:r>
+        <w:t>Total Accuracy: 97.96%</w:t>
+      </w:r>
+    </w:p>
+    <w:p>
+      <w:r>
+        <w:t>0: 173(TP), 1617(TN), 2(FP), 5(FN)</w:t>
+      </w:r>
+    </w:p>
+    <w:p>
+      <w:r>
+        <w:t>1: 153(TP), 1586(TN), 29(FP), 29(FN)</w:t>
+      </w:r>
+    </w:p>
+    <w:p>
+      <w:r>
+        <w:t>2: 152(TP), 1601(TN), 19(FP), 25(FN)</w:t>
+      </w:r>
+    </w:p>
+    <w:p>
+      <w:r>
+        <w:t>3: 158(TP), 1600(TN), 14(FP), 25(FN)</w:t>
+      </w:r>
+    </w:p>
+    <w:p>
+      <w:r>
+        <w:t>4: 170(TP), 1595(TN), 21(FP), 11(FN)</w:t>
+      </w:r>
+    </w:p>
+    <w:p>
+      <w:r>
+        <w:t>5: 166(TP), 1604(TN), 11(FP), 16(FN)</w:t>
+      </w:r>
+    </w:p>
+    <w:p>
+      <w:r>
+        <w:t>6: 176(TP), 1611(TN), 5(FP), 5(FN)</w:t>
+      </w:r>
+    </w:p>
+    <w:p>
+      <w:r>
+        <w:t>7: 169(TP), 1601(TN), 17(FP), 10(FN)</w:t>
+      </w:r>
+    </w:p>
+    <w:p>
+      <w:r>
+        <w:t>8: 141(TP), 1605(TN), 18(FP), 33(FN)</w:t>
+      </w:r>
+    </w:p>
+    <w:p>
+      <w:r>
+        <w:t>9: 156(TP), 1570(TN), 47(FP), 24(FN)</w:t>
+      </w:r>
+    </w:p>
+    <w:p/>
+    <w:p>
+      <w:r>
+        <w:t>Binning Test Data:</w:t>
+      </w:r>
+    </w:p>
+    <w:p>
+      <w:r>
+        <w:t>1797 total instances</w:t>
+      </w:r>
+    </w:p>
+    <w:p>
+      <w:r>
+        <w:t>Accuracy: 97.97%</w:t>
+      </w:r>
+    </w:p>
+    <w:p>
+      <w:r>
+        <w:t>0: 173(TP), 1616(TN), 3(FP), 5(FN)</w:t>
+      </w:r>
+    </w:p>
+    <w:p>
+      <w:r>
+        <w:t>1: 144(TP), 1587(TN), 28(FP), 38(FN)</w:t>
+      </w:r>
+    </w:p>
+    <w:p>
+      <w:r>
+        <w:t>2: 157(TP), 1602(TN), 18(FP), 20(FN)</w:t>
+      </w:r>
+    </w:p>
+    <w:p>
+      <w:r>
+        <w:t>3: 150(TP), 1605(TN), 9(FP), 33(FN)</w:t>
+      </w:r>
+    </w:p>
+    <w:p>
+      <w:r>
+        <w:t>4: 170(TP), 1598(TN), 18(FP), 11(FN)</w:t>
+      </w:r>
+    </w:p>
+    <w:p>
+      <w:r>
+        <w:t>5: 174(TP), 1603(TN), 12(FP), 8(FN)</w:t>
+      </w:r>
+    </w:p>
+    <w:p>
+      <w:r>
+        <w:t>6: 175(TP), 1613(TN), 3(FP), 6(FN)</w:t>
+      </w:r>
+    </w:p>
+    <w:p>
+      <w:r>
+        <w:t>7: 167(TP), 1601(TN), 17(FP), 12(FN)</w:t>
+      </w:r>
+    </w:p>
+    <w:p>
+      <w:r>
+        <w:t>8: 147(TP), 1596(TN), 27(FP), 27(FN)</w:t>
+      </w:r>
+    </w:p>
+    <w:p>
+      <w:r>
+        <w:t>9: 158(TP), 1570(TN), 47(FP), 22(FN)</w:t>
+      </w:r>
+    </w:p>
+    <w:p>
       <w:bookmarkStart w:id="0" w:name="_GoBack"/>
       <w:bookmarkEnd w:id="0"/>
-    </w:p>
-    <w:p/>
-    <w:p>
-      <w:r>
-        <w:t>OVERVIEW</w:t>
-      </w:r>
-    </w:p>
-    <w:p/>
-    <w:p>
-      <w:r>
-        <w:t>The computing portion of this project explored naïve Bayes classification of numerical digits, represented by 64 features indicating a bitmap of black and white pixels from each digit’s image.  Further, a binning technique was used to test for improved accuracy.</w:t>
-      </w:r>
-    </w:p>
-    <w:p/>
-    <w:p>
-      <w:r>
-        <w:t>IMPLEMENTATION</w:t>
-      </w:r>
-    </w:p>
-    <w:p/>
-    <w:p>
-      <w:r>
-        <w:t xml:space="preserve">This project was coded in Java </w:t>
-      </w:r>
-      <w:r>
-        <w:t>1.7.0_09</w:t>
-      </w:r>
-      <w:r>
-        <w:t>, using Eclipse on a MacBook Pro running Mavericks.  Training and test data was stored in external files, read in and assimilated into respective arrays.  Probabilities were calculated for each digit, based on the number of occurrences within the training data, and for each digit’s feature, smoothed with Laplace smoothing.  Calculating all of these probabilities and overlaying these with the actual features of each test instance produced a probability for classification.  The digit classification with the highest probability was then selected as the test instance’s classification.</w:t>
-      </w:r>
-    </w:p>
-    <w:p/>
-    <w:p>
-      <w:r>
-        <w:t>For binning, the 17 values for each feature were reduced to four bins, abstracting the data and simplifying overall calculations.  This was implemented by simply reassigning feature values to a bin from 0-3, based on the original feature value.  Classification then proceeded as described above.</w:t>
-      </w:r>
-    </w:p>
-    <w:p/>
-    <w:p>
-      <w:r>
-        <w:t>RESULTS</w:t>
-      </w:r>
-    </w:p>
-    <w:p/>
-    <w:p>
-      <w:r>
-        <w:t xml:space="preserve">Naïve Bayes </w:t>
-      </w:r>
-      <w:r>
-        <w:t xml:space="preserve">Test </w:t>
-      </w:r>
-      <w:r>
-        <w:t>D</w:t>
-      </w:r>
-      <w:r>
-        <w:t>ata:</w:t>
-      </w:r>
-    </w:p>
-    <w:p>
-      <w:r>
-        <w:t>1797 total instances</w:t>
-      </w:r>
-    </w:p>
-    <w:p>
-      <w:r>
-        <w:t>Total Accuracy: 97.96%</w:t>
-      </w:r>
-    </w:p>
-    <w:p>
-      <w:r>
-        <w:t>0: 173(TP), 1617(TN), 2(FP), 5(FN)</w:t>
-      </w:r>
-    </w:p>
-    <w:p>
-      <w:r>
-        <w:t>1: 153(TP), 1586(TN), 29(FP), 29(FN)</w:t>
-      </w:r>
-    </w:p>
-    <w:p>
-      <w:r>
-        <w:t>2: 152(TP), 1601(TN), 19(FP), 25(FN)</w:t>
-      </w:r>
-    </w:p>
-    <w:p>
-      <w:r>
-        <w:t>3: 158(TP), 1600(TN), 14(FP), 25(FN)</w:t>
-      </w:r>
-    </w:p>
-    <w:p>
-      <w:r>
-        <w:t>4: 170(TP), 1595(TN), 21(FP), 11(FN)</w:t>
-      </w:r>
-    </w:p>
-    <w:p>
-      <w:r>
-        <w:t>5: 166(TP), 1604(TN), 11(FP), 16(FN)</w:t>
-      </w:r>
-    </w:p>
-    <w:p>
-      <w:r>
-        <w:t>6: 176(TP), 1611(TN), 5(FP), 5(FN)</w:t>
-      </w:r>
-    </w:p>
-    <w:p>
-      <w:r>
-        <w:t>7: 169(TP), 1601(TN), 17(FP), 10(FN)</w:t>
-      </w:r>
-    </w:p>
-    <w:p>
-      <w:r>
-        <w:t>8: 141(TP), 1605(TN), 18(FP), 33(FN)</w:t>
-      </w:r>
-    </w:p>
-    <w:p>
-      <w:r>
-        <w:t>9: 156(TP), 1570(TN), 47(FP), 24(FN)</w:t>
-      </w:r>
-    </w:p>
-    <w:p/>
-    <w:p>
-      <w:r>
-        <w:t>Binning Test Data:</w:t>
-      </w:r>
-    </w:p>
-    <w:p>
-      <w:r>
-        <w:t>1797 total instances</w:t>
-      </w:r>
-    </w:p>
-    <w:p>
-      <w:r>
-        <w:t>Accuracy: 97.97%</w:t>
-      </w:r>
-    </w:p>
-    <w:p>
-      <w:r>
-        <w:t>0: 173(TP), 1616(TN), 3(FP), 5(FN)</w:t>
-      </w:r>
-    </w:p>
-    <w:p>
-      <w:r>
-        <w:t>1: 144(TP), 1587(TN), 28(FP), 38(FN)</w:t>
-      </w:r>
-    </w:p>
-    <w:p>
-      <w:r>
-        <w:t>2: 157(TP), 1602(TN), 18(FP), 20(FN)</w:t>
-      </w:r>
-    </w:p>
-    <w:p>
-      <w:r>
-        <w:t>3: 150(TP), 1605(TN), 9(FP), 33(FN)</w:t>
-      </w:r>
-    </w:p>
-    <w:p>
-      <w:r>
-        <w:t>4: 170(TP), 1598(TN), 18(FP), 11(FN)</w:t>
-      </w:r>
-    </w:p>
-    <w:p>
-      <w:r>
-        <w:t>5: 174(TP), 1603(TN), 12(FP), 8(FN)</w:t>
-      </w:r>
-    </w:p>
-    <w:p>
-      <w:r>
-        <w:t>6: 175(TP), 1613(TN), 3(FP), 6(FN)</w:t>
-      </w:r>
-    </w:p>
-    <w:p>
-      <w:r>
-        <w:t>7: 167(TP), 1601(TN), 17(FP), 12(FN)</w:t>
-      </w:r>
-    </w:p>
-    <w:p>
-      <w:r>
-        <w:t>8: 147(TP), 1596(TN), 27(FP), 27(FN)</w:t>
-      </w:r>
-    </w:p>
-    <w:p>
-      <w:r>
-        <w:t>9: 158(TP), 1570(TN), 47(FP), 22(FN)</w:t>
-      </w:r>
-    </w:p>
-    <w:p>
-      <w:pPr>
-        <w:rPr>
-          <w:sz w:val="20"/>
-        </w:rPr>
-      </w:pPr>
-    </w:p>
-    <w:p>
-      <w:r>
-        <w:br w:type="page"/>
-      </w:r>
     </w:p>
     <w:p>
       <w:r>
@@ -1590,6 +1735,16 @@
       </w:tblCellMar>
     </w:tblPr>
   </w:style>
+  <w:style w:type="character" w:styleId="PlaceholderText">
+    <w:name w:val="Placeholder Text"/>
+    <w:basedOn w:val="DefaultParagraphFont"/>
+    <w:uiPriority w:val="99"/>
+    <w:semiHidden/>
+    <w:rsid w:val="00BE5F29"/>
+    <w:rPr>
+      <w:color w:val="808080"/>
+    </w:rPr>
+  </w:style>
 </w:styles>
 </file>
 
@@ -1836,6 +1991,16 @@
         <w:right w:w="108" w:type="dxa"/>
       </w:tblCellMar>
     </w:tblPr>
+  </w:style>
+  <w:style w:type="character" w:styleId="PlaceholderText">
+    <w:name w:val="Placeholder Text"/>
+    <w:basedOn w:val="DefaultParagraphFont"/>
+    <w:uiPriority w:val="99"/>
+    <w:semiHidden/>
+    <w:rsid w:val="00BE5F29"/>
+    <w:rPr>
+      <w:color w:val="808080"/>
+    </w:rPr>
   </w:style>
 </w:styles>
 </file>

</xml_diff>